<commit_message>
update QDM SOP 2024
</commit_message>
<xml_diff>
--- a/QDM_Operations/QDM_SOP_2024.docx
+++ b/QDM_Operations/QDM_SOP_2024.docx
@@ -4376,6 +4376,84 @@
           <w:rFonts w:asciiTheme="majorHAnsi" w:hAnsiTheme="majorHAnsi" w:cstheme="majorHAnsi"/>
           <w:color w:val="FF0000"/>
         </w:rPr>
+        <w:t>Beam path diagram:</w:t>
+      </w:r>
+    </w:p>
+    <w:p>
+      <w:pPr>
+        <w:spacing w:after="0"/>
+        <w:ind w:left="720"/>
+        <w:rPr>
+          <w:rFonts w:asciiTheme="majorHAnsi" w:hAnsiTheme="majorHAnsi" w:cstheme="majorHAnsi"/>
+          <w:color w:val="FF0000"/>
+        </w:rPr>
+      </w:pPr>
+      <w:r>
+        <w:rPr>
+          <w:rFonts w:asciiTheme="majorHAnsi" w:hAnsiTheme="majorHAnsi" w:cstheme="majorHAnsi"/>
+          <w:noProof/>
+          <w:color w:val="FF0000"/>
+        </w:rPr>
+        <w:drawing>
+          <wp:inline distT="0" distB="0" distL="0" distR="0" wp14:anchorId="0F66F8AD" wp14:editId="1C1535E4">
+            <wp:extent cx="6055241" cy="2215209"/>
+            <wp:effectExtent l="0" t="0" r="3175" b="0"/>
+            <wp:docPr id="1912316512" name="Picture 3" descr="A collage of a machine&#10;&#10;Description automatically generated"/>
+            <wp:cNvGraphicFramePr>
+              <a:graphicFrameLocks xmlns:a="http://schemas.openxmlformats.org/drawingml/2006/main" noChangeAspect="1"/>
+            </wp:cNvGraphicFramePr>
+            <a:graphic xmlns:a="http://schemas.openxmlformats.org/drawingml/2006/main">
+              <a:graphicData uri="http://schemas.openxmlformats.org/drawingml/2006/picture">
+                <pic:pic xmlns:pic="http://schemas.openxmlformats.org/drawingml/2006/picture">
+                  <pic:nvPicPr>
+                    <pic:cNvPr id="1912316512" name="Picture 3" descr="A collage of a machine&#10;&#10;Description automatically generated"/>
+                    <pic:cNvPicPr/>
+                  </pic:nvPicPr>
+                  <pic:blipFill>
+                    <a:blip r:embed="rId13">
+                      <a:extLst>
+                        <a:ext uri="{28A0092B-C50C-407E-A947-70E740481C1C}">
+                          <a14:useLocalDpi xmlns:a14="http://schemas.microsoft.com/office/drawing/2010/main" val="0"/>
+                        </a:ext>
+                      </a:extLst>
+                    </a:blip>
+                    <a:stretch>
+                      <a:fillRect/>
+                    </a:stretch>
+                  </pic:blipFill>
+                  <pic:spPr>
+                    <a:xfrm>
+                      <a:off x="0" y="0"/>
+                      <a:ext cx="6087632" cy="2227059"/>
+                    </a:xfrm>
+                    <a:prstGeom prst="rect">
+                      <a:avLst/>
+                    </a:prstGeom>
+                  </pic:spPr>
+                </pic:pic>
+              </a:graphicData>
+            </a:graphic>
+          </wp:inline>
+        </w:drawing>
+      </w:r>
+    </w:p>
+    <w:p>
+      <w:pPr>
+        <w:numPr>
+          <w:ilvl w:val="0"/>
+          <w:numId w:val="9"/>
+        </w:numPr>
+        <w:spacing w:after="0"/>
+        <w:rPr>
+          <w:rFonts w:asciiTheme="majorHAnsi" w:hAnsiTheme="majorHAnsi" w:cstheme="majorHAnsi"/>
+          <w:color w:val="FF0000"/>
+        </w:rPr>
+      </w:pPr>
+      <w:r>
+        <w:rPr>
+          <w:rFonts w:asciiTheme="majorHAnsi" w:hAnsiTheme="majorHAnsi" w:cstheme="majorHAnsi"/>
+          <w:color w:val="FF0000"/>
+        </w:rPr>
         <w:t>Ensure that all users are wearing appropriate laser protective eyewear, warning signs are posted</w:t>
       </w:r>
       <w:r>
@@ -4476,7 +4554,7 @@
                     <pic:cNvPicPr/>
                   </pic:nvPicPr>
                   <pic:blipFill>
-                    <a:blip r:embed="rId13" cstate="print">
+                    <a:blip r:embed="rId14" cstate="print">
                       <a:extLst>
                         <a:ext uri="{28A0092B-C50C-407E-A947-70E740481C1C}">
                           <a14:useLocalDpi xmlns:a14="http://schemas.microsoft.com/office/drawing/2010/main" val="0"/>
@@ -4540,7 +4618,35 @@
           <w:rFonts w:asciiTheme="majorHAnsi" w:hAnsiTheme="majorHAnsi" w:cstheme="majorHAnsi"/>
           <w:color w:val="FF0000"/>
         </w:rPr>
-        <w:t xml:space="preserve">Make sure to find the final beam spot on the sample stage. Usually, you do not need to move the fixed mirrors on the optics table. You only need to adjust the z position of the mirror on the collar which is on the vibration dampening cylinder. </w:t>
+        <w:t xml:space="preserve">Make sure to find the final beam spot on the sample stage. Usually, you do not need to move the fixed mirrors </w:t>
+      </w:r>
+      <w:r>
+        <w:rPr>
+          <w:rFonts w:asciiTheme="majorHAnsi" w:hAnsiTheme="majorHAnsi" w:cstheme="majorHAnsi"/>
+          <w:color w:val="FF0000"/>
+        </w:rPr>
+        <w:t xml:space="preserve">(1,2) </w:t>
+      </w:r>
+      <w:r>
+        <w:rPr>
+          <w:rFonts w:asciiTheme="majorHAnsi" w:hAnsiTheme="majorHAnsi" w:cstheme="majorHAnsi"/>
+          <w:color w:val="FF0000"/>
+        </w:rPr>
+        <w:t>on the optics table. You only need to adjust the z position of the mirror on the collar</w:t>
+      </w:r>
+      <w:r>
+        <w:rPr>
+          <w:rFonts w:asciiTheme="majorHAnsi" w:hAnsiTheme="majorHAnsi" w:cstheme="majorHAnsi"/>
+          <w:color w:val="FF0000"/>
+        </w:rPr>
+        <w:t xml:space="preserve"> (3)</w:t>
+      </w:r>
+      <w:r>
+        <w:rPr>
+          <w:rFonts w:asciiTheme="majorHAnsi" w:hAnsiTheme="majorHAnsi" w:cstheme="majorHAnsi"/>
+          <w:color w:val="FF0000"/>
+        </w:rPr>
+        <w:t xml:space="preserve"> which is on the vibration dampening cylinder. </w:t>
       </w:r>
     </w:p>
     <w:p>
@@ -4587,6 +4693,7 @@
           <w:rFonts w:asciiTheme="majorHAnsi" w:hAnsiTheme="majorHAnsi" w:cstheme="majorHAnsi"/>
           <w:color w:val="FF0000"/>
         </w:rPr>
+        <w:lastRenderedPageBreak/>
         <w:t xml:space="preserve">Turn up the beam current to full power (500 </w:t>
       </w:r>
       <w:proofErr w:type="spellStart"/>
@@ -4624,7 +4731,6 @@
           <w:rFonts w:asciiTheme="majorHAnsi" w:hAnsiTheme="majorHAnsi" w:cstheme="majorHAnsi"/>
           <w:color w:val="FF0000"/>
         </w:rPr>
-        <w:lastRenderedPageBreak/>
         <w:t>O</w:t>
       </w:r>
       <w:r>
@@ -4664,7 +4770,7 @@
                     <pic:cNvPicPr/>
                   </pic:nvPicPr>
                   <pic:blipFill>
-                    <a:blip r:embed="rId14" cstate="print">
+                    <a:blip r:embed="rId15" cstate="print">
                       <a:extLst>
                         <a:ext uri="{28A0092B-C50C-407E-A947-70E740481C1C}">
                           <a14:useLocalDpi xmlns:a14="http://schemas.microsoft.com/office/drawing/2010/main" val="0"/>
@@ -4762,7 +4868,7 @@
                     <pic:cNvPicPr/>
                   </pic:nvPicPr>
                   <pic:blipFill>
-                    <a:blip r:embed="rId15" cstate="print">
+                    <a:blip r:embed="rId16" cstate="print">
                       <a:extLst>
                         <a:ext uri="{28A0092B-C50C-407E-A947-70E740481C1C}">
                           <a14:useLocalDpi xmlns:a14="http://schemas.microsoft.com/office/drawing/2010/main" val="0"/>
@@ -7507,12 +7613,12 @@
       </w:pPr>
     </w:p>
     <w:sectPr>
-      <w:headerReference w:type="even" r:id="rId16"/>
-      <w:headerReference w:type="default" r:id="rId17"/>
-      <w:footerReference w:type="even" r:id="rId18"/>
-      <w:footerReference w:type="default" r:id="rId19"/>
-      <w:headerReference w:type="first" r:id="rId20"/>
-      <w:footerReference w:type="first" r:id="rId21"/>
+      <w:headerReference w:type="even" r:id="rId17"/>
+      <w:headerReference w:type="default" r:id="rId18"/>
+      <w:footerReference w:type="even" r:id="rId19"/>
+      <w:footerReference w:type="default" r:id="rId20"/>
+      <w:headerReference w:type="first" r:id="rId21"/>
+      <w:footerReference w:type="first" r:id="rId22"/>
       <w:pgSz w:w="12240" w:h="15840"/>
       <w:pgMar w:top="0" w:right="720" w:bottom="720" w:left="720" w:header="0" w:footer="0" w:gutter="0"/>
       <w:pgNumType w:start="1"/>

</xml_diff>